<commit_message>
2nn result + minor update.
</commit_message>
<xml_diff>
--- a/finalReport/WebContent.docx
+++ b/finalReport/WebContent.docx
@@ -90,12 +90,14 @@
         <w:ind w:firstLine="420"/>
         <w:rPr>
           <w:rFonts w:ascii="Calibri" w:eastAsia="Times New Roman" w:hAnsi="Calibri" w:cs="Times New Roman"/>
-          <w:kern w:val="0"/>
-        </w:rPr>
-      </w:pPr>
-      <w:r>
-        <w:rPr>
-          <w:rFonts w:ascii="Calibri" w:eastAsia="Times New Roman" w:hAnsi="Calibri" w:cs="Times New Roman"/>
+          <w:strike/>
+          <w:kern w:val="0"/>
+        </w:rPr>
+      </w:pPr>
+      <w:r>
+        <w:rPr>
+          <w:rFonts w:ascii="Calibri" w:eastAsia="Times New Roman" w:hAnsi="Calibri" w:cs="Times New Roman"/>
+          <w:strike/>
           <w:kern w:val="0"/>
         </w:rPr>
         <w:t>Hand in the Dark</w:t>
@@ -103,6 +105,7 @@
       <w:r>
         <w:rPr>
           <w:rFonts w:ascii="Calibri" w:eastAsia="Times New Roman" w:hAnsi="Calibri" w:cs="Times New Roman"/>
+          <w:strike/>
           <w:kern w:val="0"/>
         </w:rPr>
         <w:t>: Standardized</w:t>
@@ -110,6 +113,7 @@
       <w:r>
         <w:rPr>
           <w:rFonts w:ascii="Calibri" w:eastAsia="Times New Roman" w:hAnsi="Calibri" w:cs="Times New Roman"/>
+          <w:strike/>
           <w:kern w:val="0"/>
         </w:rPr>
         <w:t xml:space="preserve"> Hand</w:t>
@@ -117,6 +121,7 @@
       <w:r>
         <w:rPr>
           <w:rFonts w:ascii="Calibri" w:eastAsia="Times New Roman" w:hAnsi="Calibri" w:cs="Times New Roman"/>
+          <w:strike/>
           <w:kern w:val="0"/>
         </w:rPr>
         <w:t xml:space="preserve"> Gesture Recognition</w:t>
@@ -147,12 +152,14 @@
         <w:ind w:firstLine="420"/>
         <w:rPr>
           <w:rFonts w:ascii="Calibri" w:eastAsia="Times New Roman" w:hAnsi="Calibri" w:cs="Times New Roman"/>
-          <w:kern w:val="0"/>
-        </w:rPr>
-      </w:pPr>
-      <w:r>
-        <w:rPr>
-          <w:rFonts w:ascii="Calibri" w:eastAsia="Times New Roman" w:hAnsi="Calibri" w:cs="Times New Roman"/>
+          <w:strike/>
+          <w:kern w:val="0"/>
+        </w:rPr>
+      </w:pPr>
+      <w:r>
+        <w:rPr>
+          <w:rFonts w:ascii="Calibri" w:eastAsia="Times New Roman" w:hAnsi="Calibri" w:cs="Times New Roman"/>
+          <w:strike/>
           <w:kern w:val="0"/>
         </w:rPr>
         <w:t xml:space="preserve">Ivy </w:t>
@@ -161,6 +168,7 @@
       <w:r>
         <w:rPr>
           <w:rFonts w:ascii="Calibri" w:eastAsia="Times New Roman" w:hAnsi="Calibri" w:cs="Times New Roman"/>
+          <w:strike/>
           <w:kern w:val="0"/>
         </w:rPr>
         <w:t>Zheng</w:t>
@@ -173,12 +181,14 @@
         <w:ind w:firstLine="420"/>
         <w:rPr>
           <w:rFonts w:ascii="Calibri" w:eastAsia="Times New Roman" w:hAnsi="Calibri" w:cs="Times New Roman"/>
-          <w:kern w:val="0"/>
-        </w:rPr>
-      </w:pPr>
-      <w:r>
-        <w:rPr>
-          <w:rFonts w:ascii="Calibri" w:eastAsia="Times New Roman" w:hAnsi="Calibri" w:cs="Times New Roman"/>
+          <w:strike/>
+          <w:kern w:val="0"/>
+        </w:rPr>
+      </w:pPr>
+      <w:r>
+        <w:rPr>
+          <w:rFonts w:ascii="Calibri" w:eastAsia="Times New Roman" w:hAnsi="Calibri" w:cs="Times New Roman"/>
+          <w:strike/>
           <w:kern w:val="0"/>
         </w:rPr>
         <w:t>Jerry Li</w:t>
@@ -190,6 +200,7 @@
         <w:ind w:firstLine="420"/>
         <w:rPr>
           <w:rFonts w:ascii="Calibri" w:eastAsia="Times New Roman" w:hAnsi="Calibri" w:cs="Times New Roman"/>
+          <w:strike/>
           <w:kern w:val="0"/>
         </w:rPr>
       </w:pPr>
@@ -197,6 +208,7 @@
       <w:r>
         <w:rPr>
           <w:rFonts w:ascii="Calibri" w:eastAsia="Times New Roman" w:hAnsi="Calibri" w:cs="Times New Roman"/>
+          <w:strike/>
           <w:kern w:val="0"/>
         </w:rPr>
         <w:t>Yiyao</w:t>
@@ -205,6 +217,7 @@
       <w:r>
         <w:rPr>
           <w:rFonts w:ascii="Calibri" w:eastAsia="Times New Roman" w:hAnsi="Calibri" w:cs="Times New Roman"/>
+          <w:strike/>
           <w:kern w:val="0"/>
         </w:rPr>
         <w:t xml:space="preserve"> Annie Fu</w:t>
@@ -351,12 +364,14 @@
         <w:ind w:firstLine="420"/>
         <w:rPr>
           <w:rFonts w:ascii="Calibri" w:eastAsia="Times New Roman" w:hAnsi="Calibri" w:cs="Times New Roman"/>
-          <w:kern w:val="0"/>
-        </w:rPr>
-      </w:pPr>
-      <w:r>
-        <w:rPr>
-          <w:rFonts w:ascii="Calibri" w:eastAsia="Times New Roman" w:hAnsi="Calibri" w:cs="Times New Roman"/>
+          <w:strike/>
+          <w:kern w:val="0"/>
+        </w:rPr>
+      </w:pPr>
+      <w:r>
+        <w:rPr>
+          <w:rFonts w:ascii="Calibri" w:eastAsia="Times New Roman" w:hAnsi="Calibri" w:cs="Times New Roman"/>
+          <w:strike/>
           <w:kern w:val="0"/>
         </w:rPr>
         <w:t>EECS 349: Machine Learning</w:t>
@@ -368,12 +383,14 @@
         <w:ind w:firstLine="420"/>
         <w:rPr>
           <w:rFonts w:ascii="Calibri" w:eastAsia="Times New Roman" w:hAnsi="Calibri" w:cs="Times New Roman"/>
-          <w:kern w:val="0"/>
-        </w:rPr>
-      </w:pPr>
-      <w:r>
-        <w:rPr>
-          <w:rFonts w:ascii="Calibri" w:eastAsia="Times New Roman" w:hAnsi="Calibri" w:cs="Times New Roman"/>
+          <w:strike/>
+          <w:kern w:val="0"/>
+        </w:rPr>
+      </w:pPr>
+      <w:r>
+        <w:rPr>
+          <w:rFonts w:ascii="Calibri" w:eastAsia="Times New Roman" w:hAnsi="Calibri" w:cs="Times New Roman"/>
+          <w:strike/>
           <w:kern w:val="0"/>
         </w:rPr>
         <w:t>Northwestern University</w:t>
@@ -684,6 +701,8 @@
         </w:rPr>
         <w:t xml:space="preserve"> how you tested and trained it (what your dataset was, how you measured success) </w:t>
       </w:r>
+      <w:bookmarkStart w:id="0" w:name="_GoBack"/>
+      <w:bookmarkEnd w:id="0"/>
     </w:p>
     <w:p>
       <w:pPr>
@@ -875,8 +894,6 @@
         </w:rPr>
         <w:t xml:space="preserve"> </w:t>
       </w:r>
-      <w:bookmarkStart w:id="0" w:name="_GoBack"/>
-      <w:bookmarkEnd w:id="0"/>
       <w:r>
         <w:rPr>
           <w:rFonts w:ascii="Ubuntu Mono" w:hAnsi="Ubuntu Mono" w:cs="Courier"/>

</xml_diff>